<commit_message>
Se agrego enumeracion a las GUI´s en Correcciones/plantilla documento de requerimientos curso aydsc.docx y se modificacion 2 procesos de Correcciones/Vision_Alcance_EquipoX.docx
</commit_message>
<xml_diff>
--- a/Correcciones/Vision_Alcance_EquipoX.docx
+++ b/Correcciones/Vision_Alcance_EquipoX.docx
@@ -448,16 +448,7 @@
           <w:szCs w:val="32"/>
         </w:rPr>
         <w:lastRenderedPageBreak/>
-        <w:t>C</w:t>
-      </w:r>
-      <w:r>
-        <w:rPr>
-          <w:rFonts w:ascii="Calibri" w:eastAsia="Calibri" w:hAnsi="Calibri" w:cs="Calibri"/>
-          <w:color w:val="2F5496"/>
-          <w:sz w:val="32"/>
-          <w:szCs w:val="32"/>
-        </w:rPr>
-        <w:t>ontenido</w:t>
+        <w:t>Contenido</w:t>
       </w:r>
     </w:p>
     <w:p/>
@@ -612,13 +603,7 @@
               <w:rPr>
                 <w:color w:val="000000"/>
               </w:rPr>
-              <w:t>2.1 Antecedentes y problemá</w:t>
-            </w:r>
-            <w:r>
-              <w:rPr>
-                <w:color w:val="000000"/>
-              </w:rPr>
-              <w:t>tica</w:t>
+              <w:t>2.1 Antecedentes y problemática</w:t>
             </w:r>
             <w:r>
               <w:rPr>
@@ -1000,10 +985,7 @@
           </w:pPr>
           <w:hyperlink w:anchor="_26in1rg">
             <w:r>
-              <w:t>5.1 Involucra</w:t>
-            </w:r>
-            <w:r>
-              <w:t>dos o Stakeholders</w:t>
+              <w:t>5.1 Involucrados o Stakeholders</w:t>
             </w:r>
           </w:hyperlink>
           <w:hyperlink w:anchor="_26in1rg">
@@ -1195,6 +1177,9 @@
             <w:pPr>
               <w:jc w:val="left"/>
             </w:pPr>
+            <w:r>
+              <w:t>Brayan Angel Anaya Castillo</w:t>
+            </w:r>
           </w:p>
         </w:tc>
         <w:tc>
@@ -1205,6 +1190,9 @@
             <w:pPr>
               <w:jc w:val="center"/>
             </w:pPr>
+            <w:r>
+              <w:t>3/02/2022</w:t>
+            </w:r>
           </w:p>
         </w:tc>
         <w:tc>
@@ -1215,6 +1203,9 @@
             <w:pPr>
               <w:jc w:val="left"/>
             </w:pPr>
+            <w:r>
+              <w:t>Se cambiaron dos procesos y se añadió una descripción nueva</w:t>
+            </w:r>
           </w:p>
         </w:tc>
         <w:tc>
@@ -1225,6 +1216,9 @@
             <w:pPr>
               <w:jc w:val="center"/>
             </w:pPr>
+            <w:r>
+              <w:t>1</w:t>
+            </w:r>
           </w:p>
         </w:tc>
       </w:tr>
@@ -1382,29 +1376,18 @@
         <w:ind w:firstLine="720"/>
       </w:pPr>
       <w:r>
-        <w:t>En la actualidad, con el constante avance en el desarrollo digital, las empresas y negocios se han visto en la necesidad de adaptarse y utilizar medios electrónicos e internet para mejorar sus sistemas comerciales, con la finalidad de facil</w:t>
-      </w:r>
-      <w:r>
-        <w:t xml:space="preserve">itar el proceso de compra-venta y llegar al mayor público posible. </w:t>
+        <w:t xml:space="preserve">En la actualidad, con el constante avance en el desarrollo digital, las empresas y negocios se han visto en la necesidad de adaptarse y utilizar medios electrónicos e internet para mejorar sus sistemas comerciales, con la finalidad de facilitar el proceso de compra-venta y llegar al mayor público posible. </w:t>
       </w:r>
     </w:p>
     <w:p>
       <w:r>
         <w:t xml:space="preserve">Así mismo, en </w:t>
       </w:r>
-      <w:proofErr w:type="gramStart"/>
-      <w:r>
-        <w:t>consecuencia</w:t>
-      </w:r>
-      <w:proofErr w:type="gramEnd"/>
-      <w:r>
-        <w:t xml:space="preserve"> de la actual pandemia por el COVID-19, los consumidores prefieren realizar sus compras desde la seguridad de sus hogares, es por eso que el comercio electrónico </w:t>
-      </w:r>
-      <w:r>
-        <w:t>experimentó un avance sin precedentes. En México, de acuerdo con el Reporte “Venta Online 2021”, elaborado por la Asociación Mexicana de Venta Online (AMVO), el comercio electrónico alcanzó un crecimiento de 81% en comparación con el año anterior, y repres</w:t>
-      </w:r>
-      <w:r>
-        <w:t>enta el 9% de las ventas totales al menudeo.</w:t>
+      <w:r>
+        <w:t>consecuencia,</w:t>
+      </w:r>
+      <w:r>
+        <w:t xml:space="preserve"> de la actual pandemia por el COVID-19, los consumidores prefieren realizar sus compras desde la seguridad de sus hogares, es por eso que el comercio electrónico experimentó un avance sin precedentes. En México, de acuerdo con el Reporte “Venta Online 2021”, elaborado por la Asociación Mexicana de Venta Online (AMVO), el comercio electrónico alcanzó un crecimiento de 81% en comparación con el año anterior, y representa el 9% de las ventas totales al menudeo.</w:t>
       </w:r>
     </w:p>
     <w:p>
@@ -1412,34 +1395,31 @@
         <w:ind w:firstLine="720"/>
       </w:pPr>
       <w:r>
-        <w:t>Con lo expuesto anteriormente, se pretende utilizar estas tecnologías para analizar, diseñar y dar una propuesta de implementación de un sistema de gestión de ventas utilizando los medios electrónicos para reali</w:t>
-      </w:r>
-      <w:r>
-        <w:t xml:space="preserve">zar </w:t>
+        <w:t xml:space="preserve">Con lo expuesto anteriormente, se pretende utilizar estas tecnologías para analizar, diseñar y dar una propuesta de implementación de un sistema de gestión de ventas utilizando los medios electrónicos para realizar </w:t>
       </w:r>
       <w:r>
         <w:rPr>
-          <w:rFonts w:ascii="Roboto" w:eastAsia="Roboto" w:hAnsi="Roboto" w:cs="Roboto"/>
-          <w:sz w:val="21"/>
-          <w:szCs w:val="21"/>
+          <w:rFonts w:eastAsia="Roboto"/>
+          <w:sz w:val="24"/>
+          <w:szCs w:val="24"/>
         </w:rPr>
         <w:t xml:space="preserve">ventas de componentes para PC, enfocados principalmente en </w:t>
       </w:r>
       <w:proofErr w:type="spellStart"/>
       <w:r>
         <w:rPr>
-          <w:rFonts w:ascii="Roboto" w:eastAsia="Roboto" w:hAnsi="Roboto" w:cs="Roboto"/>
-          <w:sz w:val="21"/>
-          <w:szCs w:val="21"/>
+          <w:rFonts w:eastAsia="Roboto"/>
+          <w:sz w:val="24"/>
+          <w:szCs w:val="24"/>
         </w:rPr>
         <w:t>gaming</w:t>
       </w:r>
       <w:proofErr w:type="spellEnd"/>
       <w:r>
         <w:rPr>
-          <w:rFonts w:ascii="Roboto" w:eastAsia="Roboto" w:hAnsi="Roboto" w:cs="Roboto"/>
-          <w:sz w:val="21"/>
-          <w:szCs w:val="21"/>
+          <w:rFonts w:eastAsia="Roboto"/>
+          <w:sz w:val="24"/>
+          <w:szCs w:val="24"/>
         </w:rPr>
         <w:t>. Tales como procesadores, tarjetas de video, gabinetes, accesorios, entre otros. Esto</w:t>
       </w:r>
@@ -1485,10 +1465,19 @@
         <w:spacing w:before="240" w:after="240"/>
       </w:pPr>
       <w:r>
-        <w:t>El sistema es pensado para poder realizar compras de una manera más sofisticada por medio de internet, todo este sistema estará dirigido a personas que tienen la facilidad de comprar productos a través de páginas web y que su pedido sea enviado hasta sus m</w:t>
-      </w:r>
-      <w:r>
-        <w:t>anos de forma rápida, segura y el producto en buenas condiciones.</w:t>
+        <w:t xml:space="preserve">El sistema es pensado para poder realizar compras de una manera más </w:t>
+      </w:r>
+      <w:r>
+        <w:t>fácil y segura,</w:t>
+      </w:r>
+      <w:r>
+        <w:t xml:space="preserve"> </w:t>
+      </w:r>
+      <w:r>
+        <w:t xml:space="preserve">esto </w:t>
+      </w:r>
+      <w:r>
+        <w:t>por medio de internet, todo este sistema estará dirigido a personas que tienen la facilidad de comprar productos a través de páginas web y que su pedido sea enviado hasta sus manos de forma rápida, segura y el producto en buenas condiciones.</w:t>
       </w:r>
     </w:p>
     <w:p>
@@ -1496,10 +1485,7 @@
         <w:spacing w:before="240" w:after="240"/>
       </w:pPr>
       <w:r>
-        <w:t>La empresa se dedica a la venta de productos electrónicos (consolas de videojuegos, monitores, componentes de PC, accesorios, juegos y membresías, etc.), enfocándonos en personas que son atr</w:t>
-      </w:r>
-      <w:r>
-        <w:t>aídas por los videojuegos, facilidad de compra, asesoramiento en componentes, sustentabilidad de productos que son demandados en el mercado.</w:t>
+        <w:t>La empresa se dedica a la venta de productos electrónicos (consolas de videojuegos, monitores, componentes de PC, accesorios, juegos y membresías, etc.), enfocándonos en personas que son atraídas por los videojuegos, facilidad de compra, asesoramiento en componentes, sustentabilidad de productos que son demandados en el mercado.</w:t>
       </w:r>
     </w:p>
     <w:p>
@@ -1507,10 +1493,7 @@
         <w:spacing w:before="240" w:after="240"/>
       </w:pPr>
       <w:r>
-        <w:t>El negocio quiere profundizar en el mercado de una manera fuerte y estable, brindar un apoyo hacia el cliente de forma profesional, una organización tanto en el sistema tanto en la venta de productos como la entrega del mismo, tener precios más competitivo</w:t>
-      </w:r>
-      <w:r>
-        <w:t>s en el mercado con relación a otros proveedores, tener un tiempo de respuesta respecto a dudas de forma rápida.</w:t>
+        <w:t>El negocio quiere profundizar en el mercado de una manera fuerte y estable, brindar un apoyo hacia el cliente de forma profesional, una organización tanto en el sistema tanto en la venta de productos como la entrega del mismo, tener precios más competitivos en el mercado con relación a otros proveedores, tener un tiempo de respuesta respecto a dudas de forma rápida.</w:t>
       </w:r>
     </w:p>
     <w:p/>
@@ -1702,11 +1685,9 @@
             <w:r>
               <w:t xml:space="preserve">Dar una organización que sea simple y atractiva de la </w:t>
             </w:r>
-            <w:proofErr w:type="spellStart"/>
-            <w:r>
-              <w:t>pagina</w:t>
-            </w:r>
-            <w:proofErr w:type="spellEnd"/>
+            <w:r>
+              <w:t>página</w:t>
+            </w:r>
             <w:r>
               <w:t>, para que el usuario tenga una navegación fácil y rápida por todo el catálogo de productos.</w:t>
             </w:r>
@@ -1764,14 +1745,9 @@
             <w:r>
               <w:t xml:space="preserve">Tener una forma fácil de poder seguir el rastreo del producto del cliente por medio del </w:t>
             </w:r>
-            <w:proofErr w:type="gramStart"/>
-            <w:r>
-              <w:t>s</w:t>
-            </w:r>
-            <w:r>
-              <w:t>istema,  también</w:t>
-            </w:r>
-            <w:proofErr w:type="gramEnd"/>
+            <w:r>
+              <w:t>sistema, también</w:t>
+            </w:r>
             <w:r>
               <w:t xml:space="preserve"> una facilidad de contacto con la paquetería.</w:t>
             </w:r>
@@ -1937,11 +1913,9 @@
             <w:r>
               <w:t xml:space="preserve">Tener </w:t>
             </w:r>
-            <w:proofErr w:type="gramStart"/>
-            <w:r>
-              <w:t>un forma</w:t>
-            </w:r>
-            <w:proofErr w:type="gramEnd"/>
+            <w:r>
+              <w:t>una forma</w:t>
+            </w:r>
             <w:r>
               <w:t xml:space="preserve"> de pago electrónico seguro, y que el cliente tenga sus datos de cuenta protegidos.</w:t>
             </w:r>
@@ -1999,16 +1973,11 @@
             <w:r>
               <w:t xml:space="preserve">No tener escasez de productos que son muy </w:t>
             </w:r>
-            <w:proofErr w:type="gramStart"/>
-            <w:r>
-              <w:t>demandados(</w:t>
-            </w:r>
-            <w:proofErr w:type="gramEnd"/>
-            <w:r>
-              <w:t>a men</w:t>
-            </w:r>
-            <w:r>
-              <w:t>os que el fabricante, tenga problemas a la hora de repartir a los proveedores).</w:t>
+            <w:r>
+              <w:t>demandados (</w:t>
+            </w:r>
+            <w:r>
+              <w:t>a menos que el fabricante, tenga problemas a la hora de repartir a los proveedores).</w:t>
             </w:r>
           </w:p>
         </w:tc>
@@ -2116,10 +2085,7 @@
               <w:cnfStyle w:val="000000000000" w:firstRow="0" w:lastRow="0" w:firstColumn="0" w:lastColumn="0" w:oddVBand="0" w:evenVBand="0" w:oddHBand="0" w:evenHBand="0" w:firstRowFirstColumn="0" w:firstRowLastColumn="0" w:lastRowFirstColumn="0" w:lastRowLastColumn="0"/>
             </w:pPr>
             <w:r>
-              <w:t>Pedir a los fabricantes, imágenes del producto o videos, para que el cliente sepa las característica</w:t>
-            </w:r>
-            <w:r>
-              <w:t>s o calidad del producto a comprar.</w:t>
+              <w:t>Pedir a los fabricantes, imágenes del producto o videos, para que el cliente sepa las características o calidad del producto a comprar.</w:t>
             </w:r>
           </w:p>
         </w:tc>
@@ -2235,6 +2201,7 @@
             <w:pPr>
               <w:jc w:val="left"/>
             </w:pPr>
+            <w:bookmarkStart w:id="5" w:name="_Hlk94778605"/>
             <w:r>
               <w:t>ID del proceso</w:t>
             </w:r>
@@ -2275,6 +2242,7 @@
           </w:p>
         </w:tc>
       </w:tr>
+      <w:bookmarkEnd w:id="5"/>
       <w:tr>
         <w:tc>
           <w:tcPr>
@@ -2346,7 +2314,6 @@
           </w:tcPr>
           <w:p>
             <w:pPr>
-              <w:jc w:val="left"/>
               <w:cnfStyle w:val="000000000000" w:firstRow="0" w:lastRow="0" w:firstColumn="0" w:lastColumn="0" w:oddVBand="0" w:evenVBand="0" w:oddHBand="0" w:evenHBand="0" w:firstRowFirstColumn="0" w:firstRowLastColumn="0" w:lastRowFirstColumn="0" w:lastRowLastColumn="0"/>
             </w:pPr>
             <w:r>
@@ -2355,7 +2322,6 @@
           </w:p>
           <w:p>
             <w:pPr>
-              <w:jc w:val="left"/>
               <w:cnfStyle w:val="000000000000" w:firstRow="0" w:lastRow="0" w:firstColumn="0" w:lastColumn="0" w:oddVBand="0" w:evenVBand="0" w:oddHBand="0" w:evenHBand="0" w:firstRowFirstColumn="0" w:firstRowLastColumn="0" w:lastRowFirstColumn="0" w:lastRowLastColumn="0"/>
             </w:pPr>
             <w:r>
@@ -2368,7 +2334,6 @@
                 <w:ilvl w:val="0"/>
                 <w:numId w:val="1"/>
               </w:numPr>
-              <w:jc w:val="left"/>
               <w:cnfStyle w:val="000000000000" w:firstRow="0" w:lastRow="0" w:firstColumn="0" w:lastColumn="0" w:oddVBand="0" w:evenVBand="0" w:oddHBand="0" w:evenHBand="0" w:firstRowFirstColumn="0" w:firstRowLastColumn="0" w:lastRowFirstColumn="0" w:lastRowLastColumn="0"/>
             </w:pPr>
             <w:r>
@@ -2381,14 +2346,10 @@
                 <w:ilvl w:val="0"/>
                 <w:numId w:val="1"/>
               </w:numPr>
-              <w:jc w:val="left"/>
-              <w:cnfStyle w:val="000000000000" w:firstRow="0" w:lastRow="0" w:firstColumn="0" w:lastColumn="0" w:oddVBand="0" w:evenVBand="0" w:oddHBand="0" w:evenHBand="0" w:firstRowFirstColumn="0" w:firstRowLastColumn="0" w:lastRowFirstColumn="0" w:lastRowLastColumn="0"/>
-            </w:pPr>
-            <w:r>
-              <w:t xml:space="preserve">El usuario podrá buscar si </w:t>
-            </w:r>
-            <w:r>
-              <w:t>hay productos en bodega o no.</w:t>
+              <w:cnfStyle w:val="000000000000" w:firstRow="0" w:lastRow="0" w:firstColumn="0" w:lastColumn="0" w:oddVBand="0" w:evenVBand="0" w:oddHBand="0" w:evenHBand="0" w:firstRowFirstColumn="0" w:firstRowLastColumn="0" w:lastRowFirstColumn="0" w:lastRowLastColumn="0"/>
+            </w:pPr>
+            <w:r>
+              <w:t>El usuario podrá buscar si hay productos en bodega o no.</w:t>
             </w:r>
           </w:p>
           <w:p>
@@ -2397,7 +2358,6 @@
                 <w:ilvl w:val="0"/>
                 <w:numId w:val="1"/>
               </w:numPr>
-              <w:jc w:val="left"/>
               <w:cnfStyle w:val="000000000000" w:firstRow="0" w:lastRow="0" w:firstColumn="0" w:lastColumn="0" w:oddVBand="0" w:evenVBand="0" w:oddHBand="0" w:evenHBand="0" w:firstRowFirstColumn="0" w:firstRowLastColumn="0" w:lastRowFirstColumn="0" w:lastRowLastColumn="0"/>
             </w:pPr>
             <w:r>
@@ -2429,7 +2389,7 @@
               <w:jc w:val="left"/>
             </w:pPr>
             <w:r>
-              <w:t>List_v1</w:t>
+              <w:t>Peti_v1</w:t>
             </w:r>
           </w:p>
         </w:tc>
@@ -2455,7 +2415,7 @@
               <w:cnfStyle w:val="000000000000" w:firstRow="0" w:lastRow="0" w:firstColumn="0" w:lastColumn="0" w:oddVBand="0" w:evenVBand="0" w:oddHBand="0" w:evenHBand="0" w:firstRowFirstColumn="0" w:firstRowLastColumn="0" w:lastRowFirstColumn="0" w:lastRowLastColumn="0"/>
             </w:pPr>
             <w:r>
-              <w:t>Agregar a la lista de deseos</w:t>
+              <w:t>Petición del cliente</w:t>
             </w:r>
           </w:p>
         </w:tc>
@@ -2477,16 +2437,26 @@
           </w:tcPr>
           <w:p>
             <w:pPr>
-              <w:jc w:val="left"/>
-              <w:cnfStyle w:val="000000000000" w:firstRow="0" w:lastRow="0" w:firstColumn="0" w:lastColumn="0" w:oddVBand="0" w:evenVBand="0" w:oddHBand="0" w:evenHBand="0" w:firstRowFirstColumn="0" w:firstRowLastColumn="0" w:lastRowFirstColumn="0" w:lastRowLastColumn="0"/>
-            </w:pPr>
-            <w:r>
-              <w:t>Este proceso permite al usuario agregar a una lista para poder apartar productos que él vaya buscando y en un futuro comprar.</w:t>
-            </w:r>
-          </w:p>
-          <w:p>
-            <w:pPr>
-              <w:jc w:val="left"/>
+              <w:cnfStyle w:val="000000000000" w:firstRow="0" w:lastRow="0" w:firstColumn="0" w:lastColumn="0" w:oddVBand="0" w:evenVBand="0" w:oddHBand="0" w:evenHBand="0" w:firstRowFirstColumn="0" w:firstRowLastColumn="0" w:lastRowFirstColumn="0" w:lastRowLastColumn="0"/>
+            </w:pPr>
+            <w:r>
+              <w:t xml:space="preserve">Este proceso </w:t>
+            </w:r>
+            <w:r>
+              <w:t xml:space="preserve">se </w:t>
+            </w:r>
+            <w:r>
+              <w:t>estudiarán</w:t>
+            </w:r>
+            <w:r>
+              <w:t xml:space="preserve"> las necesidades solicitadas por el cliente durante la </w:t>
+            </w:r>
+            <w:r>
+              <w:t>compra de un producto.</w:t>
+            </w:r>
+          </w:p>
+          <w:p>
+            <w:pPr>
               <w:cnfStyle w:val="000000000000" w:firstRow="0" w:lastRow="0" w:firstColumn="0" w:lastColumn="0" w:oddVBand="0" w:evenVBand="0" w:oddHBand="0" w:evenHBand="0" w:firstRowFirstColumn="0" w:firstRowLastColumn="0" w:lastRowFirstColumn="0" w:lastRowLastColumn="0"/>
             </w:pPr>
             <w:r>
@@ -2495,44 +2465,44 @@
           </w:p>
           <w:p>
             <w:pPr>
+              <w:pStyle w:val="Prrafodelista"/>
               <w:numPr>
-                <w:ilvl w:val="0"/>
-                <w:numId w:val="10"/>
+                <w:ilvl w:val="3"/>
+                <w:numId w:val="1"/>
               </w:numPr>
-              <w:jc w:val="left"/>
-              <w:cnfStyle w:val="000000000000" w:firstRow="0" w:lastRow="0" w:firstColumn="0" w:lastColumn="0" w:oddVBand="0" w:evenVBand="0" w:oddHBand="0" w:evenHBand="0" w:firstRowFirstColumn="0" w:firstRowLastColumn="0" w:lastRowFirstColumn="0" w:lastRowLastColumn="0"/>
-            </w:pPr>
-            <w:r>
-              <w:t>El usuario tendrá que buscar un producto que le sea interesante.</w:t>
-            </w:r>
-          </w:p>
-          <w:p>
-            <w:pPr>
+              <w:ind w:left="608"/>
+              <w:cnfStyle w:val="000000000000" w:firstRow="0" w:lastRow="0" w:firstColumn="0" w:lastColumn="0" w:oddVBand="0" w:evenVBand="0" w:oddHBand="0" w:evenHBand="0" w:firstRowFirstColumn="0" w:firstRowLastColumn="0" w:lastRowFirstColumn="0" w:lastRowLastColumn="0"/>
+            </w:pPr>
+            <w:r>
+              <w:t>El usuario solicitara ayuda en algún previsto del producto</w:t>
+            </w:r>
+          </w:p>
+          <w:p>
+            <w:pPr>
+              <w:pStyle w:val="Prrafodelista"/>
               <w:numPr>
-                <w:ilvl w:val="0"/>
-                <w:numId w:val="10"/>
+                <w:ilvl w:val="3"/>
+                <w:numId w:val="1"/>
               </w:numPr>
-              <w:jc w:val="left"/>
-              <w:cnfStyle w:val="000000000000" w:firstRow="0" w:lastRow="0" w:firstColumn="0" w:lastColumn="0" w:oddVBand="0" w:evenVBand="0" w:oddHBand="0" w:evenHBand="0" w:firstRowFirstColumn="0" w:firstRowLastColumn="0" w:lastRowFirstColumn="0" w:lastRowLastColumn="0"/>
-            </w:pPr>
-            <w:r>
-              <w:t>El usuario tendrá que anotar la tienda en la cual vio el p</w:t>
-            </w:r>
-            <w:r>
-              <w:t>roducto.</w:t>
-            </w:r>
-          </w:p>
-          <w:p>
-            <w:pPr>
+              <w:ind w:left="608"/>
+              <w:cnfStyle w:val="000000000000" w:firstRow="0" w:lastRow="0" w:firstColumn="0" w:lastColumn="0" w:oddVBand="0" w:evenVBand="0" w:oddHBand="0" w:evenHBand="0" w:firstRowFirstColumn="0" w:firstRowLastColumn="0" w:lastRowFirstColumn="0" w:lastRowLastColumn="0"/>
+            </w:pPr>
+            <w:r>
+              <w:t>Las funcionalidades que requiere el usuario, para una compra segura.</w:t>
+            </w:r>
+          </w:p>
+          <w:p>
+            <w:pPr>
+              <w:pStyle w:val="Prrafodelista"/>
               <w:numPr>
-                <w:ilvl w:val="0"/>
-                <w:numId w:val="10"/>
+                <w:ilvl w:val="3"/>
+                <w:numId w:val="1"/>
               </w:numPr>
-              <w:jc w:val="left"/>
-              <w:cnfStyle w:val="000000000000" w:firstRow="0" w:lastRow="0" w:firstColumn="0" w:lastColumn="0" w:oddVBand="0" w:evenVBand="0" w:oddHBand="0" w:evenHBand="0" w:firstRowFirstColumn="0" w:firstRowLastColumn="0" w:lastRowFirstColumn="0" w:lastRowLastColumn="0"/>
-            </w:pPr>
-            <w:r>
-              <w:t>El usuario a la hora de hacer la compra tendrá que volver a checar si el producto está en existencia o no.</w:t>
+              <w:ind w:left="608"/>
+              <w:cnfStyle w:val="000000000000" w:firstRow="0" w:lastRow="0" w:firstColumn="0" w:lastColumn="0" w:oddVBand="0" w:evenVBand="0" w:oddHBand="0" w:evenHBand="0" w:firstRowFirstColumn="0" w:firstRowLastColumn="0" w:lastRowFirstColumn="0" w:lastRowLastColumn="0"/>
+            </w:pPr>
+            <w:r>
+              <w:t>Y se tomaran en cuenta las necesidades extras que el cliente requiere para la busqueda del producto que desee comprar.</w:t>
             </w:r>
           </w:p>
         </w:tc>
@@ -2608,7 +2578,6 @@
           </w:tcPr>
           <w:p>
             <w:pPr>
-              <w:jc w:val="left"/>
               <w:cnfStyle w:val="000000000000" w:firstRow="0" w:lastRow="0" w:firstColumn="0" w:lastColumn="0" w:oddVBand="0" w:evenVBand="0" w:oddHBand="0" w:evenHBand="0" w:firstRowFirstColumn="0" w:firstRowLastColumn="0" w:lastRowFirstColumn="0" w:lastRowLastColumn="0"/>
             </w:pPr>
             <w:r>
@@ -2617,7 +2586,6 @@
           </w:p>
           <w:p>
             <w:pPr>
-              <w:jc w:val="left"/>
               <w:cnfStyle w:val="000000000000" w:firstRow="0" w:lastRow="0" w:firstColumn="0" w:lastColumn="0" w:oddVBand="0" w:evenVBand="0" w:oddHBand="0" w:evenHBand="0" w:firstRowFirstColumn="0" w:firstRowLastColumn="0" w:lastRowFirstColumn="0" w:lastRowLastColumn="0"/>
             </w:pPr>
             <w:r>
@@ -2630,7 +2598,6 @@
                 <w:ilvl w:val="0"/>
                 <w:numId w:val="2"/>
               </w:numPr>
-              <w:jc w:val="left"/>
               <w:cnfStyle w:val="000000000000" w:firstRow="0" w:lastRow="0" w:firstColumn="0" w:lastColumn="0" w:oddVBand="0" w:evenVBand="0" w:oddHBand="0" w:evenHBand="0" w:firstRowFirstColumn="0" w:firstRowLastColumn="0" w:lastRowFirstColumn="0" w:lastRowLastColumn="0"/>
             </w:pPr>
             <w:r>
@@ -2643,7 +2610,6 @@
                 <w:ilvl w:val="0"/>
                 <w:numId w:val="2"/>
               </w:numPr>
-              <w:jc w:val="left"/>
               <w:cnfStyle w:val="000000000000" w:firstRow="0" w:lastRow="0" w:firstColumn="0" w:lastColumn="0" w:oddVBand="0" w:evenVBand="0" w:oddHBand="0" w:evenHBand="0" w:firstRowFirstColumn="0" w:firstRowLastColumn="0" w:lastRowFirstColumn="0" w:lastRowLastColumn="0"/>
             </w:pPr>
             <w:r>
@@ -2656,12 +2622,66 @@
                 <w:ilvl w:val="0"/>
                 <w:numId w:val="2"/>
               </w:numPr>
-              <w:jc w:val="left"/>
               <w:cnfStyle w:val="000000000000" w:firstRow="0" w:lastRow="0" w:firstColumn="0" w:lastColumn="0" w:oddVBand="0" w:evenVBand="0" w:oddHBand="0" w:evenHBand="0" w:firstRowFirstColumn="0" w:firstRowLastColumn="0" w:lastRowFirstColumn="0" w:lastRowLastColumn="0"/>
             </w:pPr>
             <w:r>
               <w:t>El usuario podrá encontrar de manera más fácil del producto que desea comprar</w:t>
             </w:r>
+          </w:p>
+          <w:p>
+            <w:pPr>
+              <w:cnfStyle w:val="000000000000" w:firstRow="0" w:lastRow="0" w:firstColumn="0" w:lastColumn="0" w:oddVBand="0" w:evenVBand="0" w:oddHBand="0" w:evenHBand="0" w:firstRowFirstColumn="0" w:firstRowLastColumn="0" w:lastRowFirstColumn="0" w:lastRowLastColumn="0"/>
+            </w:pPr>
+          </w:p>
+          <w:p>
+            <w:pPr>
+              <w:cnfStyle w:val="000000000000" w:firstRow="0" w:lastRow="0" w:firstColumn="0" w:lastColumn="0" w:oddVBand="0" w:evenVBand="0" w:oddHBand="0" w:evenHBand="0" w:firstRowFirstColumn="0" w:firstRowLastColumn="0" w:lastRowFirstColumn="0" w:lastRowLastColumn="0"/>
+            </w:pPr>
+          </w:p>
+          <w:p>
+            <w:pPr>
+              <w:cnfStyle w:val="000000000000" w:firstRow="0" w:lastRow="0" w:firstColumn="0" w:lastColumn="0" w:oddVBand="0" w:evenVBand="0" w:oddHBand="0" w:evenHBand="0" w:firstRowFirstColumn="0" w:firstRowLastColumn="0" w:lastRowFirstColumn="0" w:lastRowLastColumn="0"/>
+            </w:pPr>
+          </w:p>
+          <w:p>
+            <w:pPr>
+              <w:cnfStyle w:val="000000000000" w:firstRow="0" w:lastRow="0" w:firstColumn="0" w:lastColumn="0" w:oddVBand="0" w:evenVBand="0" w:oddHBand="0" w:evenHBand="0" w:firstRowFirstColumn="0" w:firstRowLastColumn="0" w:lastRowFirstColumn="0" w:lastRowLastColumn="0"/>
+            </w:pPr>
+          </w:p>
+          <w:p>
+            <w:pPr>
+              <w:cnfStyle w:val="000000000000" w:firstRow="0" w:lastRow="0" w:firstColumn="0" w:lastColumn="0" w:oddVBand="0" w:evenVBand="0" w:oddHBand="0" w:evenHBand="0" w:firstRowFirstColumn="0" w:firstRowLastColumn="0" w:lastRowFirstColumn="0" w:lastRowLastColumn="0"/>
+            </w:pPr>
+          </w:p>
+          <w:p>
+            <w:pPr>
+              <w:cnfStyle w:val="000000000000" w:firstRow="0" w:lastRow="0" w:firstColumn="0" w:lastColumn="0" w:oddVBand="0" w:evenVBand="0" w:oddHBand="0" w:evenHBand="0" w:firstRowFirstColumn="0" w:firstRowLastColumn="0" w:lastRowFirstColumn="0" w:lastRowLastColumn="0"/>
+            </w:pPr>
+          </w:p>
+          <w:p>
+            <w:pPr>
+              <w:cnfStyle w:val="000000000000" w:firstRow="0" w:lastRow="0" w:firstColumn="0" w:lastColumn="0" w:oddVBand="0" w:evenVBand="0" w:oddHBand="0" w:evenHBand="0" w:firstRowFirstColumn="0" w:firstRowLastColumn="0" w:lastRowFirstColumn="0" w:lastRowLastColumn="0"/>
+            </w:pPr>
+          </w:p>
+          <w:p>
+            <w:pPr>
+              <w:cnfStyle w:val="000000000000" w:firstRow="0" w:lastRow="0" w:firstColumn="0" w:lastColumn="0" w:oddVBand="0" w:evenVBand="0" w:oddHBand="0" w:evenHBand="0" w:firstRowFirstColumn="0" w:firstRowLastColumn="0" w:lastRowFirstColumn="0" w:lastRowLastColumn="0"/>
+            </w:pPr>
+          </w:p>
+          <w:p>
+            <w:pPr>
+              <w:cnfStyle w:val="000000000000" w:firstRow="0" w:lastRow="0" w:firstColumn="0" w:lastColumn="0" w:oddVBand="0" w:evenVBand="0" w:oddHBand="0" w:evenHBand="0" w:firstRowFirstColumn="0" w:firstRowLastColumn="0" w:lastRowFirstColumn="0" w:lastRowLastColumn="0"/>
+            </w:pPr>
+          </w:p>
+          <w:p>
+            <w:pPr>
+              <w:cnfStyle w:val="000000000000" w:firstRow="0" w:lastRow="0" w:firstColumn="0" w:lastColumn="0" w:oddVBand="0" w:evenVBand="0" w:oddHBand="0" w:evenHBand="0" w:firstRowFirstColumn="0" w:firstRowLastColumn="0" w:lastRowFirstColumn="0" w:lastRowLastColumn="0"/>
+            </w:pPr>
+          </w:p>
+          <w:p>
+            <w:pPr>
+              <w:cnfStyle w:val="000000000000" w:firstRow="0" w:lastRow="0" w:firstColumn="0" w:lastColumn="0" w:oddVBand="0" w:evenVBand="0" w:oddHBand="0" w:evenHBand="0" w:firstRowFirstColumn="0" w:firstRowLastColumn="0" w:lastRowFirstColumn="0" w:lastRowLastColumn="0"/>
+            </w:pPr>
           </w:p>
         </w:tc>
       </w:tr>
@@ -2688,7 +2708,8 @@
               <w:jc w:val="left"/>
             </w:pPr>
             <w:r>
-              <w:t>Pedidos_v1</w:t>
+              <w:lastRenderedPageBreak/>
+              <w:t>ID del proceso</w:t>
             </w:r>
           </w:p>
         </w:tc>
@@ -2712,9 +2733,17 @@
             <w:pPr>
               <w:jc w:val="left"/>
               <w:cnfStyle w:val="000000000000" w:firstRow="0" w:lastRow="0" w:firstColumn="0" w:lastColumn="0" w:oddVBand="0" w:evenVBand="0" w:oddHBand="0" w:evenHBand="0" w:firstRowFirstColumn="0" w:firstRowLastColumn="0" w:lastRowFirstColumn="0" w:lastRowLastColumn="0"/>
-            </w:pPr>
-            <w:r>
-              <w:t>Realizar un pedido</w:t>
+              <w:rPr>
+                <w:b/>
+                <w:bCs/>
+              </w:rPr>
+            </w:pPr>
+            <w:r>
+              <w:rPr>
+                <w:b/>
+                <w:bCs/>
+              </w:rPr>
+              <w:t>Nombre del proceso</w:t>
             </w:r>
           </w:p>
         </w:tc>
@@ -2736,79 +2765,25 @@
           </w:tcPr>
           <w:p>
             <w:pPr>
-              <w:jc w:val="left"/>
-              <w:cnfStyle w:val="000000000000" w:firstRow="0" w:lastRow="0" w:firstColumn="0" w:lastColumn="0" w:oddVBand="0" w:evenVBand="0" w:oddHBand="0" w:evenHBand="0" w:firstRowFirstColumn="0" w:firstRowLastColumn="0" w:lastRowFirstColumn="0" w:lastRowLastColumn="0"/>
-            </w:pPr>
-            <w:r>
-              <w:t>El proceso permite al usuario apartar un producto por pedido para que se le haga la venta, y se haga la entrega en tienda o a domicilio.</w:t>
-            </w:r>
-          </w:p>
-          <w:p>
-            <w:pPr>
-              <w:jc w:val="left"/>
-              <w:cnfStyle w:val="000000000000" w:firstRow="0" w:lastRow="0" w:firstColumn="0" w:lastColumn="0" w:oddVBand="0" w:evenVBand="0" w:oddHBand="0" w:evenHBand="0" w:firstRowFirstColumn="0" w:firstRowLastColumn="0" w:lastRowFirstColumn="0" w:lastRowLastColumn="0"/>
-            </w:pPr>
-            <w:r>
-              <w:t>Pasos:</w:t>
-            </w:r>
-          </w:p>
-          <w:p>
-            <w:pPr>
-              <w:numPr>
-                <w:ilvl w:val="0"/>
-                <w:numId w:val="7"/>
-              </w:numPr>
-              <w:jc w:val="left"/>
-              <w:cnfStyle w:val="000000000000" w:firstRow="0" w:lastRow="0" w:firstColumn="0" w:lastColumn="0" w:oddVBand="0" w:evenVBand="0" w:oddHBand="0" w:evenHBand="0" w:firstRowFirstColumn="0" w:firstRowLastColumn="0" w:lastRowFirstColumn="0" w:lastRowLastColumn="0"/>
-            </w:pPr>
-            <w:r>
-              <w:t xml:space="preserve">El </w:t>
-            </w:r>
-            <w:r>
-              <w:t>usuario tendría que ir a tienda para poder realizar la compra de un producto</w:t>
-            </w:r>
-          </w:p>
-          <w:p>
-            <w:pPr>
-              <w:numPr>
-                <w:ilvl w:val="0"/>
-                <w:numId w:val="7"/>
-              </w:numPr>
-              <w:jc w:val="left"/>
-              <w:cnfStyle w:val="000000000000" w:firstRow="0" w:lastRow="0" w:firstColumn="0" w:lastColumn="0" w:oddVBand="0" w:evenVBand="0" w:oddHBand="0" w:evenHBand="0" w:firstRowFirstColumn="0" w:firstRowLastColumn="0" w:lastRowFirstColumn="0" w:lastRowLastColumn="0"/>
-            </w:pPr>
-            <w:r>
-              <w:t>El usuario tendría que ir a caja para realizar el pago</w:t>
-            </w:r>
-          </w:p>
-          <w:p>
-            <w:pPr>
-              <w:numPr>
-                <w:ilvl w:val="0"/>
-                <w:numId w:val="7"/>
-              </w:numPr>
-              <w:jc w:val="left"/>
-              <w:cnfStyle w:val="000000000000" w:firstRow="0" w:lastRow="0" w:firstColumn="0" w:lastColumn="0" w:oddVBand="0" w:evenVBand="0" w:oddHBand="0" w:evenHBand="0" w:firstRowFirstColumn="0" w:firstRowLastColumn="0" w:lastRowFirstColumn="0" w:lastRowLastColumn="0"/>
-            </w:pPr>
-            <w:r>
-              <w:lastRenderedPageBreak/>
-              <w:t>El vendedor tendría que verificar si hay productos en bodega</w:t>
-            </w:r>
-          </w:p>
-          <w:p>
-            <w:pPr>
-              <w:numPr>
-                <w:ilvl w:val="0"/>
-                <w:numId w:val="7"/>
-              </w:numPr>
-              <w:jc w:val="left"/>
-              <w:cnfStyle w:val="000000000000" w:firstRow="0" w:lastRow="0" w:firstColumn="0" w:lastColumn="0" w:oddVBand="0" w:evenVBand="0" w:oddHBand="0" w:evenHBand="0" w:firstRowFirstColumn="0" w:firstRowLastColumn="0" w:lastRowFirstColumn="0" w:lastRowLastColumn="0"/>
-            </w:pPr>
-            <w:r>
-              <w:t>El usuario tendría que elegir entre una entrega en tienda o una</w:t>
-            </w:r>
-            <w:r>
-              <w:t xml:space="preserve"> entrega a su domicilio.</w:t>
+              <w:cnfStyle w:val="000000000000" w:firstRow="0" w:lastRow="0" w:firstColumn="0" w:lastColumn="0" w:oddVBand="0" w:evenVBand="0" w:oddHBand="0" w:evenHBand="0" w:firstRowFirstColumn="0" w:firstRowLastColumn="0" w:lastRowFirstColumn="0" w:lastRowLastColumn="0"/>
+              <w:rPr>
+                <w:b/>
+                <w:bCs/>
+              </w:rPr>
+            </w:pPr>
+            <w:r>
+              <w:rPr>
+                <w:b/>
+                <w:bCs/>
+              </w:rPr>
+              <w:t xml:space="preserve"> </w:t>
+            </w:r>
+            <w:r>
+              <w:rPr>
+                <w:b/>
+                <w:bCs/>
+              </w:rPr>
+              <w:t>Descripción y pasos</w:t>
             </w:r>
           </w:p>
         </w:tc>
@@ -2834,11 +2809,18 @@
           <w:p>
             <w:pPr>
               <w:jc w:val="left"/>
-            </w:pPr>
-            <w:r>
-              <w:lastRenderedPageBreak/>
-              <w:t>Shopping_v1</w:t>
-            </w:r>
+              <w:rPr>
+                <w:b w:val="0"/>
+              </w:rPr>
+            </w:pPr>
+            <w:r>
+              <w:t>PVenta_v1</w:t>
+            </w:r>
+          </w:p>
+          <w:p>
+            <w:pPr>
+              <w:jc w:val="left"/>
+            </w:pPr>
           </w:p>
         </w:tc>
         <w:tc>
@@ -2863,7 +2845,7 @@
               <w:cnfStyle w:val="000000000000" w:firstRow="0" w:lastRow="0" w:firstColumn="0" w:lastColumn="0" w:oddVBand="0" w:evenVBand="0" w:oddHBand="0" w:evenHBand="0" w:firstRowFirstColumn="0" w:firstRowLastColumn="0" w:lastRowFirstColumn="0" w:lastRowLastColumn="0"/>
             </w:pPr>
             <w:r>
-              <w:t>Carrito de compras</w:t>
+              <w:t>Post-Venta</w:t>
             </w:r>
           </w:p>
         </w:tc>
@@ -2885,16 +2867,14 @@
           </w:tcPr>
           <w:p>
             <w:pPr>
-              <w:jc w:val="left"/>
-              <w:cnfStyle w:val="000000000000" w:firstRow="0" w:lastRow="0" w:firstColumn="0" w:lastColumn="0" w:oddVBand="0" w:evenVBand="0" w:oddHBand="0" w:evenHBand="0" w:firstRowFirstColumn="0" w:firstRowLastColumn="0" w:lastRowFirstColumn="0" w:lastRowLastColumn="0"/>
-            </w:pPr>
-            <w:r>
-              <w:t>El usuario podrá saber el precio total antes de realizar la compra final.</w:t>
-            </w:r>
-          </w:p>
-          <w:p>
-            <w:pPr>
-              <w:jc w:val="left"/>
+              <w:cnfStyle w:val="000000000000" w:firstRow="0" w:lastRow="0" w:firstColumn="0" w:lastColumn="0" w:oddVBand="0" w:evenVBand="0" w:oddHBand="0" w:evenHBand="0" w:firstRowFirstColumn="0" w:firstRowLastColumn="0" w:lastRowFirstColumn="0" w:lastRowLastColumn="0"/>
+            </w:pPr>
+            <w:r>
+              <w:t>En este proceso se atenderán algunos inconvenientes, fallos en algún producto u otros fallos que estén dentro de la garantía del diseño de cada producto</w:t>
+            </w:r>
+          </w:p>
+          <w:p>
+            <w:pPr>
               <w:cnfStyle w:val="000000000000" w:firstRow="0" w:lastRow="0" w:firstColumn="0" w:lastColumn="0" w:oddVBand="0" w:evenVBand="0" w:oddHBand="0" w:evenHBand="0" w:firstRowFirstColumn="0" w:firstRowLastColumn="0" w:lastRowFirstColumn="0" w:lastRowLastColumn="0"/>
             </w:pPr>
             <w:r>
@@ -2907,11 +2887,10 @@
                 <w:ilvl w:val="0"/>
                 <w:numId w:val="6"/>
               </w:numPr>
-              <w:jc w:val="left"/>
-              <w:cnfStyle w:val="000000000000" w:firstRow="0" w:lastRow="0" w:firstColumn="0" w:lastColumn="0" w:oddVBand="0" w:evenVBand="0" w:oddHBand="0" w:evenHBand="0" w:firstRowFirstColumn="0" w:firstRowLastColumn="0" w:lastRowFirstColumn="0" w:lastRowLastColumn="0"/>
-            </w:pPr>
-            <w:r>
-              <w:t>El usuario verá todos los precios de sus productos que desea comprar</w:t>
+              <w:cnfStyle w:val="000000000000" w:firstRow="0" w:lastRow="0" w:firstColumn="0" w:lastColumn="0" w:oddVBand="0" w:evenVBand="0" w:oddHBand="0" w:evenHBand="0" w:firstRowFirstColumn="0" w:firstRowLastColumn="0" w:lastRowFirstColumn="0" w:lastRowLastColumn="0"/>
+            </w:pPr>
+            <w:r>
+              <w:t>El usuario podrá hacer una llamada para alguna falla del producto.</w:t>
             </w:r>
           </w:p>
           <w:p>
@@ -2920,11 +2899,22 @@
                 <w:ilvl w:val="0"/>
                 <w:numId w:val="6"/>
               </w:numPr>
-              <w:jc w:val="left"/>
-              <w:cnfStyle w:val="000000000000" w:firstRow="0" w:lastRow="0" w:firstColumn="0" w:lastColumn="0" w:oddVBand="0" w:evenVBand="0" w:oddHBand="0" w:evenHBand="0" w:firstRowFirstColumn="0" w:firstRowLastColumn="0" w:lastRowFirstColumn="0" w:lastRowLastColumn="0"/>
-            </w:pPr>
-            <w:r>
-              <w:t>El usuario tendrá que ver si tiene el monto suficiente para realizar la compra</w:t>
+              <w:cnfStyle w:val="000000000000" w:firstRow="0" w:lastRow="0" w:firstColumn="0" w:lastColumn="0" w:oddVBand="0" w:evenVBand="0" w:oddHBand="0" w:evenHBand="0" w:firstRowFirstColumn="0" w:firstRowLastColumn="0" w:lastRowFirstColumn="0" w:lastRowLastColumn="0"/>
+            </w:pPr>
+            <w:r>
+              <w:t>Se analizará el fallo y que esté este dentro de la garantía del diseño del producto.</w:t>
+            </w:r>
+          </w:p>
+          <w:p>
+            <w:pPr>
+              <w:numPr>
+                <w:ilvl w:val="0"/>
+                <w:numId w:val="6"/>
+              </w:numPr>
+              <w:cnfStyle w:val="000000000000" w:firstRow="0" w:lastRow="0" w:firstColumn="0" w:lastColumn="0" w:oddVBand="0" w:evenVBand="0" w:oddHBand="0" w:evenHBand="0" w:firstRowFirstColumn="0" w:firstRowLastColumn="0" w:lastRowFirstColumn="0" w:lastRowLastColumn="0"/>
+            </w:pPr>
+            <w:r>
+              <w:t xml:space="preserve">Se hará el cambio o la reparación del producto dañada. </w:t>
             </w:r>
           </w:p>
         </w:tc>
@@ -3000,19 +2990,14 @@
           </w:tcPr>
           <w:p>
             <w:pPr>
-              <w:jc w:val="left"/>
-              <w:cnfStyle w:val="000000000000" w:firstRow="0" w:lastRow="0" w:firstColumn="0" w:lastColumn="0" w:oddVBand="0" w:evenVBand="0" w:oddHBand="0" w:evenHBand="0" w:firstRowFirstColumn="0" w:firstRowLastColumn="0" w:lastRowFirstColumn="0" w:lastRowLastColumn="0"/>
-            </w:pPr>
-            <w:r>
-              <w:t xml:space="preserve">Poder tener una cuenta que facilite las compras, pedidos o sugerencias de los </w:t>
-            </w:r>
-            <w:r>
-              <w:t>productos, también llevar un historial de todas las compras realizadas.</w:t>
-            </w:r>
-          </w:p>
-          <w:p>
-            <w:pPr>
-              <w:jc w:val="left"/>
+              <w:cnfStyle w:val="000000000000" w:firstRow="0" w:lastRow="0" w:firstColumn="0" w:lastColumn="0" w:oddVBand="0" w:evenVBand="0" w:oddHBand="0" w:evenHBand="0" w:firstRowFirstColumn="0" w:firstRowLastColumn="0" w:lastRowFirstColumn="0" w:lastRowLastColumn="0"/>
+            </w:pPr>
+            <w:r>
+              <w:t>Poder tener una cuenta que facilite las compras, pedidos o sugerencias de los productos, también llevar un historial de todas las compras realizadas.</w:t>
+            </w:r>
+          </w:p>
+          <w:p>
+            <w:pPr>
               <w:cnfStyle w:val="000000000000" w:firstRow="0" w:lastRow="0" w:firstColumn="0" w:lastColumn="0" w:oddVBand="0" w:evenVBand="0" w:oddHBand="0" w:evenHBand="0" w:firstRowFirstColumn="0" w:firstRowLastColumn="0" w:lastRowFirstColumn="0" w:lastRowLastColumn="0"/>
             </w:pPr>
             <w:r>
@@ -3025,7 +3010,6 @@
                 <w:ilvl w:val="0"/>
                 <w:numId w:val="9"/>
               </w:numPr>
-              <w:jc w:val="left"/>
               <w:cnfStyle w:val="000000000000" w:firstRow="0" w:lastRow="0" w:firstColumn="0" w:lastColumn="0" w:oddVBand="0" w:evenVBand="0" w:oddHBand="0" w:evenHBand="0" w:firstRowFirstColumn="0" w:firstRowLastColumn="0" w:lastRowFirstColumn="0" w:lastRowLastColumn="0"/>
             </w:pPr>
             <w:r>
@@ -3038,14 +3022,10 @@
                 <w:ilvl w:val="0"/>
                 <w:numId w:val="9"/>
               </w:numPr>
-              <w:jc w:val="left"/>
-              <w:cnfStyle w:val="000000000000" w:firstRow="0" w:lastRow="0" w:firstColumn="0" w:lastColumn="0" w:oddVBand="0" w:evenVBand="0" w:oddHBand="0" w:evenHBand="0" w:firstRowFirstColumn="0" w:firstRowLastColumn="0" w:lastRowFirstColumn="0" w:lastRowLastColumn="0"/>
-            </w:pPr>
-            <w:r>
-              <w:t>El usuario tendrá que estar de acuerdo a las polític</w:t>
-            </w:r>
-            <w:r>
-              <w:t>as de la empresa para poder tener su cuenta la cual le brinda muchas herramientas de ayuda, esto por medio de un trabajador de la empresa para firmar un contrato de privacidad de datos del cliente.</w:t>
+              <w:cnfStyle w:val="000000000000" w:firstRow="0" w:lastRow="0" w:firstColumn="0" w:lastColumn="0" w:oddVBand="0" w:evenVBand="0" w:oddHBand="0" w:evenHBand="0" w:firstRowFirstColumn="0" w:firstRowLastColumn="0" w:lastRowFirstColumn="0" w:lastRowLastColumn="0"/>
+            </w:pPr>
+            <w:r>
+              <w:t>El usuario tendrá que estar de acuerdo a las políticas de la empresa para poder tener su cuenta la cual le brinda muchas herramientas de ayuda, esto por medio de un trabajador de la empresa para firmar un contrato de privacidad de datos del cliente.</w:t>
             </w:r>
           </w:p>
         </w:tc>
@@ -3123,19 +3103,14 @@
           </w:tcPr>
           <w:p>
             <w:pPr>
-              <w:jc w:val="left"/>
-              <w:cnfStyle w:val="000000000000" w:firstRow="0" w:lastRow="0" w:firstColumn="0" w:lastColumn="0" w:oddVBand="0" w:evenVBand="0" w:oddHBand="0" w:evenHBand="0" w:firstRowFirstColumn="0" w:firstRowLastColumn="0" w:lastRowFirstColumn="0" w:lastRowLastColumn="0"/>
-            </w:pPr>
-            <w:r>
-              <w:t>Si el usuario, llega a tene</w:t>
-            </w:r>
-            <w:r>
-              <w:t>r algún error de compra o que el producto esté dañado, el cliente podrá marcar a atención a clientes para llegar a un acuerdo, que solucione el problema de la compra.</w:t>
-            </w:r>
-          </w:p>
-          <w:p>
-            <w:pPr>
-              <w:jc w:val="left"/>
+              <w:cnfStyle w:val="000000000000" w:firstRow="0" w:lastRow="0" w:firstColumn="0" w:lastColumn="0" w:oddVBand="0" w:evenVBand="0" w:oddHBand="0" w:evenHBand="0" w:firstRowFirstColumn="0" w:firstRowLastColumn="0" w:lastRowFirstColumn="0" w:lastRowLastColumn="0"/>
+            </w:pPr>
+            <w:r>
+              <w:t>Si el usuario, llega a tener algún error de compra o que el producto esté dañado, el cliente podrá marcar a atención a clientes para llegar a un acuerdo, que solucione el problema de la compra.</w:t>
+            </w:r>
+          </w:p>
+          <w:p>
+            <w:pPr>
               <w:cnfStyle w:val="000000000000" w:firstRow="0" w:lastRow="0" w:firstColumn="0" w:lastColumn="0" w:oddVBand="0" w:evenVBand="0" w:oddHBand="0" w:evenHBand="0" w:firstRowFirstColumn="0" w:firstRowLastColumn="0" w:lastRowFirstColumn="0" w:lastRowLastColumn="0"/>
             </w:pPr>
             <w:r>
@@ -3148,7 +3123,6 @@
                 <w:ilvl w:val="0"/>
                 <w:numId w:val="4"/>
               </w:numPr>
-              <w:jc w:val="left"/>
               <w:cnfStyle w:val="000000000000" w:firstRow="0" w:lastRow="0" w:firstColumn="0" w:lastColumn="0" w:oddVBand="0" w:evenVBand="0" w:oddHBand="0" w:evenHBand="0" w:firstRowFirstColumn="0" w:firstRowLastColumn="0" w:lastRowFirstColumn="0" w:lastRowLastColumn="0"/>
             </w:pPr>
             <w:r>
@@ -3161,7 +3135,6 @@
                 <w:ilvl w:val="0"/>
                 <w:numId w:val="4"/>
               </w:numPr>
-              <w:jc w:val="left"/>
               <w:cnfStyle w:val="000000000000" w:firstRow="0" w:lastRow="0" w:firstColumn="0" w:lastColumn="0" w:oddVBand="0" w:evenVBand="0" w:oddHBand="0" w:evenHBand="0" w:firstRowFirstColumn="0" w:firstRowLastColumn="0" w:lastRowFirstColumn="0" w:lastRowLastColumn="0"/>
             </w:pPr>
             <w:r>
@@ -3174,7 +3147,6 @@
                 <w:ilvl w:val="0"/>
                 <w:numId w:val="4"/>
               </w:numPr>
-              <w:jc w:val="left"/>
               <w:cnfStyle w:val="000000000000" w:firstRow="0" w:lastRow="0" w:firstColumn="0" w:lastColumn="0" w:oddVBand="0" w:evenVBand="0" w:oddHBand="0" w:evenHBand="0" w:firstRowFirstColumn="0" w:firstRowLastColumn="0" w:lastRowFirstColumn="0" w:lastRowLastColumn="0"/>
             </w:pPr>
             <w:r>
@@ -3182,10 +3154,7 @@
             </w:r>
             <w:r>
               <w:lastRenderedPageBreak/>
-              <w:t>cliente para ll</w:t>
-            </w:r>
-            <w:r>
-              <w:t>egar a un acuerdo sobre el problema a tratar.</w:t>
+              <w:t>cliente para llegar a un acuerdo sobre el problema a tratar.</w:t>
             </w:r>
           </w:p>
         </w:tc>
@@ -3214,7 +3183,7 @@
             </w:pPr>
             <w:r>
               <w:lastRenderedPageBreak/>
-              <w:t>CaracP_v1</w:t>
+              <w:t>ID del proceso</w:t>
             </w:r>
           </w:p>
         </w:tc>
@@ -3238,9 +3207,17 @@
             <w:pPr>
               <w:jc w:val="left"/>
               <w:cnfStyle w:val="000000000000" w:firstRow="0" w:lastRow="0" w:firstColumn="0" w:lastColumn="0" w:oddVBand="0" w:evenVBand="0" w:oddHBand="0" w:evenHBand="0" w:firstRowFirstColumn="0" w:firstRowLastColumn="0" w:lastRowFirstColumn="0" w:lastRowLastColumn="0"/>
-            </w:pPr>
-            <w:r>
-              <w:t>Características del producto</w:t>
+              <w:rPr>
+                <w:b/>
+                <w:bCs/>
+              </w:rPr>
+            </w:pPr>
+            <w:r>
+              <w:rPr>
+                <w:b/>
+                <w:bCs/>
+              </w:rPr>
+              <w:t>Nombre del proceso</w:t>
             </w:r>
           </w:p>
         </w:tc>
@@ -3262,7 +3239,93 @@
           </w:tcPr>
           <w:p>
             <w:pPr>
-              <w:jc w:val="left"/>
+              <w:cnfStyle w:val="000000000000" w:firstRow="0" w:lastRow="0" w:firstColumn="0" w:lastColumn="0" w:oddVBand="0" w:evenVBand="0" w:oddHBand="0" w:evenHBand="0" w:firstRowFirstColumn="0" w:firstRowLastColumn="0" w:lastRowFirstColumn="0" w:lastRowLastColumn="0"/>
+              <w:rPr>
+                <w:b/>
+                <w:bCs/>
+              </w:rPr>
+            </w:pPr>
+            <w:r>
+              <w:rPr>
+                <w:b/>
+                <w:bCs/>
+              </w:rPr>
+              <w:t>Descripción y pasos</w:t>
+            </w:r>
+          </w:p>
+        </w:tc>
+      </w:tr>
+      <w:tr>
+        <w:tc>
+          <w:tcPr>
+            <w:cnfStyle w:val="001000000000" w:firstRow="0" w:lastRow="0" w:firstColumn="1" w:lastColumn="0" w:oddVBand="0" w:evenVBand="0" w:oddHBand="0" w:evenHBand="0" w:firstRowFirstColumn="0" w:firstRowLastColumn="0" w:lastRowFirstColumn="0" w:lastRowLastColumn="0"/>
+            <w:tcW w:w="1980" w:type="dxa"/>
+            <w:tcBorders>
+              <w:top w:val="single" w:sz="8" w:space="0" w:color="C5E0B3"/>
+              <w:left w:val="single" w:sz="8" w:space="0" w:color="C5E0B3"/>
+              <w:bottom w:val="single" w:sz="8" w:space="0" w:color="C5E0B3"/>
+              <w:right w:val="single" w:sz="8" w:space="0" w:color="C5E0B3"/>
+            </w:tcBorders>
+            <w:tcMar>
+              <w:top w:w="100" w:type="dxa"/>
+              <w:left w:w="100" w:type="dxa"/>
+              <w:bottom w:w="100" w:type="dxa"/>
+              <w:right w:w="100" w:type="dxa"/>
+            </w:tcMar>
+          </w:tcPr>
+          <w:p>
+            <w:pPr>
+              <w:jc w:val="left"/>
+            </w:pPr>
+            <w:r>
+              <w:t>CaracP_v1</w:t>
+            </w:r>
+          </w:p>
+        </w:tc>
+        <w:tc>
+          <w:tcPr>
+            <w:tcW w:w="2550" w:type="dxa"/>
+            <w:tcBorders>
+              <w:top w:val="single" w:sz="8" w:space="0" w:color="C5E0B3"/>
+              <w:left w:val="single" w:sz="8" w:space="0" w:color="C5E0B3"/>
+              <w:bottom w:val="single" w:sz="8" w:space="0" w:color="C5E0B3"/>
+              <w:right w:val="single" w:sz="8" w:space="0" w:color="C5E0B3"/>
+            </w:tcBorders>
+            <w:tcMar>
+              <w:top w:w="100" w:type="dxa"/>
+              <w:left w:w="100" w:type="dxa"/>
+              <w:bottom w:w="100" w:type="dxa"/>
+              <w:right w:w="100" w:type="dxa"/>
+            </w:tcMar>
+          </w:tcPr>
+          <w:p>
+            <w:pPr>
+              <w:jc w:val="left"/>
+              <w:cnfStyle w:val="000000000000" w:firstRow="0" w:lastRow="0" w:firstColumn="0" w:lastColumn="0" w:oddVBand="0" w:evenVBand="0" w:oddHBand="0" w:evenHBand="0" w:firstRowFirstColumn="0" w:firstRowLastColumn="0" w:lastRowFirstColumn="0" w:lastRowLastColumn="0"/>
+            </w:pPr>
+            <w:r>
+              <w:t>Características del producto</w:t>
+            </w:r>
+          </w:p>
+        </w:tc>
+        <w:tc>
+          <w:tcPr>
+            <w:tcW w:w="3960" w:type="dxa"/>
+            <w:tcBorders>
+              <w:top w:val="single" w:sz="8" w:space="0" w:color="C5E0B3"/>
+              <w:left w:val="single" w:sz="8" w:space="0" w:color="C5E0B3"/>
+              <w:bottom w:val="single" w:sz="8" w:space="0" w:color="C5E0B3"/>
+              <w:right w:val="single" w:sz="8" w:space="0" w:color="C5E0B3"/>
+            </w:tcBorders>
+            <w:tcMar>
+              <w:top w:w="100" w:type="dxa"/>
+              <w:left w:w="100" w:type="dxa"/>
+              <w:bottom w:w="100" w:type="dxa"/>
+              <w:right w:w="100" w:type="dxa"/>
+            </w:tcMar>
+          </w:tcPr>
+          <w:p>
+            <w:pPr>
               <w:cnfStyle w:val="000000000000" w:firstRow="0" w:lastRow="0" w:firstColumn="0" w:lastColumn="0" w:oddVBand="0" w:evenVBand="0" w:oddHBand="0" w:evenHBand="0" w:firstRowFirstColumn="0" w:firstRowLastColumn="0" w:lastRowFirstColumn="0" w:lastRowLastColumn="0"/>
             </w:pPr>
             <w:r>
@@ -3271,7 +3334,6 @@
           </w:p>
           <w:p>
             <w:pPr>
-              <w:jc w:val="left"/>
               <w:cnfStyle w:val="000000000000" w:firstRow="0" w:lastRow="0" w:firstColumn="0" w:lastColumn="0" w:oddVBand="0" w:evenVBand="0" w:oddHBand="0" w:evenHBand="0" w:firstRowFirstColumn="0" w:firstRowLastColumn="0" w:lastRowFirstColumn="0" w:lastRowLastColumn="0"/>
             </w:pPr>
             <w:r>
@@ -3284,14 +3346,10 @@
                 <w:ilvl w:val="0"/>
                 <w:numId w:val="5"/>
               </w:numPr>
-              <w:jc w:val="left"/>
-              <w:cnfStyle w:val="000000000000" w:firstRow="0" w:lastRow="0" w:firstColumn="0" w:lastColumn="0" w:oddVBand="0" w:evenVBand="0" w:oddHBand="0" w:evenHBand="0" w:firstRowFirstColumn="0" w:firstRowLastColumn="0" w:lastRowFirstColumn="0" w:lastRowLastColumn="0"/>
-            </w:pPr>
-            <w:r>
-              <w:t>El usuario tendría que checar la c</w:t>
-            </w:r>
-            <w:r>
-              <w:t>alidad del producto, físicamente</w:t>
+              <w:cnfStyle w:val="000000000000" w:firstRow="0" w:lastRow="0" w:firstColumn="0" w:lastColumn="0" w:oddVBand="0" w:evenVBand="0" w:oddHBand="0" w:evenHBand="0" w:firstRowFirstColumn="0" w:firstRowLastColumn="0" w:lastRowFirstColumn="0" w:lastRowLastColumn="0"/>
+            </w:pPr>
+            <w:r>
+              <w:t>El usuario tendría que checar la calidad del producto, físicamente</w:t>
             </w:r>
           </w:p>
           <w:p>
@@ -3300,7 +3358,6 @@
                 <w:ilvl w:val="0"/>
                 <w:numId w:val="5"/>
               </w:numPr>
-              <w:jc w:val="left"/>
               <w:cnfStyle w:val="000000000000" w:firstRow="0" w:lastRow="0" w:firstColumn="0" w:lastColumn="0" w:oddVBand="0" w:evenVBand="0" w:oddHBand="0" w:evenHBand="0" w:firstRowFirstColumn="0" w:firstRowLastColumn="0" w:lastRowFirstColumn="0" w:lastRowLastColumn="0"/>
             </w:pPr>
             <w:r>
@@ -3319,8 +3376,8 @@
           <w:szCs w:val="32"/>
         </w:rPr>
       </w:pPr>
-      <w:bookmarkStart w:id="5" w:name="_tyjcwt" w:colFirst="0" w:colLast="0"/>
-      <w:bookmarkEnd w:id="5"/>
+      <w:bookmarkStart w:id="6" w:name="_tyjcwt" w:colFirst="0" w:colLast="0"/>
+      <w:bookmarkEnd w:id="6"/>
       <w:r>
         <w:rPr>
           <w:sz w:val="32"/>
@@ -3337,34 +3394,23 @@
     </w:p>
     <w:p>
       <w:r>
-        <w:t>Las ganancias de la tienda en línea se</w:t>
-      </w:r>
-      <w:r>
-        <w:t>rían un ingreso extra y claro que el dueño está abierto a abrir más sucursales en toda el área metropolitana y esperanzado en un futuro estar en cada estado de la república.</w:t>
+        <w:t>Las ganancias de la tienda en línea serían un ingreso extra y claro que el dueño está abierto a abrir más sucursales en toda el área metropolitana y esperanzado en un futuro estar en cada estado de la república.</w:t>
       </w:r>
     </w:p>
     <w:p>
       <w:r>
         <w:t xml:space="preserve">Los envíos </w:t>
       </w:r>
-      <w:proofErr w:type="spellStart"/>
-      <w:r>
-        <w:t>seran</w:t>
-      </w:r>
-      <w:proofErr w:type="spellEnd"/>
-      <w:r>
-        <w:t xml:space="preserve"> directamente procesados por la tienda, algunos productos tendrán </w:t>
-      </w:r>
-      <w:r>
-        <w:t>costó de envió y como la tienda está ubicada en el centro de la CDMX entonces el producto llegaría en un plazo de un día o máximo 2 por que solo abarca el área metropolitana.</w:t>
+      <w:r>
+        <w:t>serán</w:t>
+      </w:r>
+      <w:r>
+        <w:t xml:space="preserve"> directamente procesados por la tienda, algunos productos tendrán costó de envió y como la tienda está ubicada en el centro de la CDMX entonces el producto llegaría en un plazo de un día o máximo 2 por que solo abarca el área metropolitana.</w:t>
       </w:r>
     </w:p>
     <w:p>
       <w:r>
-        <w:t>El negocio no tiene personal para envíos, por lo que se haría una inversión desti</w:t>
-      </w:r>
-      <w:r>
-        <w:t>nada a el pago de sueldos de personal externo a contratar.</w:t>
+        <w:t>El negocio no tiene personal para envíos, por lo que se haría una inversión destinada a el pago de sueldos de personal externo a contratar.</w:t>
       </w:r>
     </w:p>
     <w:p>
@@ -3374,10 +3420,7 @@
     </w:p>
     <w:p>
       <w:r>
-        <w:t xml:space="preserve">La empresa </w:t>
-      </w:r>
-      <w:r>
-        <w:t>estaría abierta a recibir propuestas de diferentes distribuidores.</w:t>
+        <w:t>La empresa estaría abierta a recibir propuestas de diferentes distribuidores.</w:t>
       </w:r>
     </w:p>
     <w:p>
@@ -3404,8 +3447,8 @@
           <w:szCs w:val="32"/>
         </w:rPr>
       </w:pPr>
-      <w:bookmarkStart w:id="6" w:name="_3dy6vkm" w:colFirst="0" w:colLast="0"/>
-      <w:bookmarkEnd w:id="6"/>
+      <w:bookmarkStart w:id="7" w:name="_3dy6vkm" w:colFirst="0" w:colLast="0"/>
+      <w:bookmarkEnd w:id="7"/>
       <w:r>
         <w:rPr>
           <w:sz w:val="32"/>
@@ -3423,34 +3466,22 @@
     </w:p>
     <w:p>
       <w:r>
-        <w:t>Dar empleos a jóvenes con horarios de medio tiempo para trabajadores en tiendas físicas, para repartidores tiempo completo, pero con vacaciones de una semana o dos ya qu</w:t>
-      </w:r>
-      <w:r>
-        <w:t>e tendremos que tener todo el apoyo posible de ellos.</w:t>
+        <w:t>Dar empleos a jóvenes con horarios de medio tiempo para trabajadores en tiendas físicas, para repartidores tiempo completo, pero con vacaciones de una semana o dos ya que tendremos que tener todo el apoyo posible de ellos.</w:t>
       </w:r>
     </w:p>
     <w:p>
       <w:r>
-        <w:t>Si se obtienen las ganancias esperadas y que la afluencia de clientes sea constante, se consideraría en mudar las instalaciones iniciales a otro local, incluyendo mejoras en el diseño de nuestro sistema</w:t>
-      </w:r>
-      <w:r>
-        <w:t xml:space="preserve"> de ventas en línea, agregado de productos o de servicios que al cliente le beneficien al momento de comprar con nosotros.</w:t>
+        <w:t>Si se obtienen las ganancias esperadas y que la afluencia de clientes sea constante, se consideraría en mudar las instalaciones iniciales a otro local, incluyendo mejoras en el diseño de nuestro sistema de ventas en línea, agregado de productos o de servicios que al cliente le beneficien al momento de comprar con nosotros.</w:t>
       </w:r>
     </w:p>
     <w:p>
       <w:r>
-        <w:t>Hacer envíos a toda la república mexicana en un inicio usando intermediarios, tiempo después se colocarían tiendas físicas en cada es</w:t>
-      </w:r>
-      <w:r>
-        <w:t>tado para conservar nuestra promesa de que el paquete se entregue el mismo día y que nosotros nos encarguemos completamente de ello.</w:t>
+        <w:t>Hacer envíos a toda la república mexicana en un inicio usando intermediarios, tiempo después se colocarían tiendas físicas en cada estado para conservar nuestra promesa de que el paquete se entregue el mismo día y que nosotros nos encarguemos completamente de ello.</w:t>
       </w:r>
     </w:p>
     <w:p>
       <w:r>
-        <w:t xml:space="preserve">Implementar un área dedicada al recibo de productos defectuosos de fábrica, que recopilen la información del producto, del </w:t>
-      </w:r>
-      <w:r>
-        <w:t>usuario que den seguimiento al reenvió del mismo, confirmen que el producto tiene un error de fábrica o problema y hacer el reembolso de la cantidad aceptada o entregar otro producto con el mismo valor.</w:t>
+        <w:t>Implementar un área dedicada al recibo de productos defectuosos de fábrica, que recopilen la información del producto, del usuario que den seguimiento al reenvió del mismo, confirmen que el producto tiene un error de fábrica o problema y hacer el reembolso de la cantidad aceptada o entregar otro producto con el mismo valor.</w:t>
       </w:r>
     </w:p>
     <w:p>
@@ -3465,8 +3496,8 @@
       <w:pPr>
         <w:pStyle w:val="Ttulo1"/>
       </w:pPr>
-      <w:bookmarkStart w:id="7" w:name="_1t3h5sf" w:colFirst="0" w:colLast="0"/>
-      <w:bookmarkEnd w:id="7"/>
+      <w:bookmarkStart w:id="8" w:name="_1t3h5sf" w:colFirst="0" w:colLast="0"/>
+      <w:bookmarkEnd w:id="8"/>
       <w:r>
         <w:t>3 Visión de la solución</w:t>
       </w:r>
@@ -3479,8 +3510,8 @@
           <w:szCs w:val="32"/>
         </w:rPr>
       </w:pPr>
-      <w:bookmarkStart w:id="8" w:name="_4d34og8" w:colFirst="0" w:colLast="0"/>
-      <w:bookmarkEnd w:id="8"/>
+      <w:bookmarkStart w:id="9" w:name="_4d34og8" w:colFirst="0" w:colLast="0"/>
+      <w:bookmarkEnd w:id="9"/>
       <w:r>
         <w:rPr>
           <w:sz w:val="32"/>
@@ -3501,19 +3532,7 @@
         <w:rPr>
           <w:i/>
         </w:rPr>
-        <w:t>“Se Imp</w:t>
-      </w:r>
-      <w:r>
-        <w:rPr>
-          <w:i/>
-        </w:rPr>
-        <w:t>lementará un sistema de ventas en línea el cual el dueño espera que los jóvenes conozcan la variedad de productos que ofrece para quienes viven en el área metropolitana aparte de que con ellos tendrán una compra segura y casi inmediata a partir de la aprob</w:t>
-      </w:r>
-      <w:r>
-        <w:rPr>
-          <w:i/>
-        </w:rPr>
-        <w:t>ación de su pago”</w:t>
+        <w:t>“Se Implementará un sistema de ventas en línea el cual el dueño espera que los jóvenes conozcan la variedad de productos que ofrece para quienes viven en el área metropolitana aparte de que con ellos tendrán una compra segura y casi inmediata a partir de la aprobación de su pago”</w:t>
       </w:r>
     </w:p>
     <w:p/>
@@ -3534,8 +3553,8 @@
           <w:szCs w:val="32"/>
         </w:rPr>
       </w:pPr>
-      <w:bookmarkStart w:id="9" w:name="_2s8eyo1" w:colFirst="0" w:colLast="0"/>
-      <w:bookmarkEnd w:id="9"/>
+      <w:bookmarkStart w:id="10" w:name="_2s8eyo1" w:colFirst="0" w:colLast="0"/>
+      <w:bookmarkEnd w:id="10"/>
       <w:r>
         <w:rPr>
           <w:sz w:val="32"/>
@@ -4100,8 +4119,8 @@
       <w:pPr>
         <w:pStyle w:val="Ttulo1"/>
       </w:pPr>
-      <w:bookmarkStart w:id="10" w:name="_17dp8vu" w:colFirst="0" w:colLast="0"/>
-      <w:bookmarkEnd w:id="10"/>
+      <w:bookmarkStart w:id="11" w:name="_17dp8vu" w:colFirst="0" w:colLast="0"/>
+      <w:bookmarkEnd w:id="11"/>
       <w:r>
         <w:t xml:space="preserve">4 </w:t>
       </w:r>
@@ -4511,8 +4530,8 @@
       <w:pPr>
         <w:pStyle w:val="Ttulo1"/>
       </w:pPr>
-      <w:bookmarkStart w:id="11" w:name="_3rdcrjn" w:colFirst="0" w:colLast="0"/>
-      <w:bookmarkEnd w:id="11"/>
+      <w:bookmarkStart w:id="12" w:name="_3rdcrjn" w:colFirst="0" w:colLast="0"/>
+      <w:bookmarkEnd w:id="12"/>
       <w:r>
         <w:lastRenderedPageBreak/>
         <w:t xml:space="preserve">5 </w:t>
@@ -4530,8 +4549,8 @@
       <w:pPr>
         <w:pStyle w:val="Ttulo2"/>
       </w:pPr>
-      <w:bookmarkStart w:id="12" w:name="_26in1rg" w:colFirst="0" w:colLast="0"/>
-      <w:bookmarkEnd w:id="12"/>
+      <w:bookmarkStart w:id="13" w:name="_26in1rg" w:colFirst="0" w:colLast="0"/>
+      <w:bookmarkEnd w:id="13"/>
       <w:r>
         <w:t xml:space="preserve">5.1 Involucrados o </w:t>
       </w:r>
@@ -4886,10 +4905,7 @@
               <w:cnfStyle w:val="000000000000" w:firstRow="0" w:lastRow="0" w:firstColumn="0" w:lastColumn="0" w:oddVBand="0" w:evenVBand="0" w:oddHBand="0" w:evenHBand="0" w:firstRowFirstColumn="0" w:firstRowLastColumn="0" w:lastRowFirstColumn="0" w:lastRowLastColumn="0"/>
             </w:pPr>
             <w:r>
-              <w:t>Es el responsable de las ventas. Desde la recepción de los pedidos hasta el envío de los productos comprados. Le interesa que el sistema agilice este proceso notificando cuando un cliente realice un nuevo pedido y facilitan</w:t>
-            </w:r>
-            <w:r>
-              <w:t xml:space="preserve">do el acceso a la información del mismo (id de producto, cantidad, compañía de envíos, </w:t>
+              <w:t xml:space="preserve">Es el responsable de las ventas. Desde la recepción de los pedidos hasta el envío de los productos comprados. Le interesa que el sistema agilice este proceso notificando cuando un cliente realice un nuevo pedido y facilitando el acceso a la información del mismo (id de producto, cantidad, compañía de envíos, </w:t>
             </w:r>
             <w:proofErr w:type="spellStart"/>
             <w:r>
@@ -4977,10 +4993,7 @@
               <w:cnfStyle w:val="000000000000" w:firstRow="0" w:lastRow="0" w:firstColumn="0" w:lastColumn="0" w:oddVBand="0" w:evenVBand="0" w:oddHBand="0" w:evenHBand="0" w:firstRowFirstColumn="0" w:firstRowLastColumn="0" w:lastRowFirstColumn="0" w:lastRowLastColumn="0"/>
             </w:pPr>
             <w:r>
-              <w:t>Realiza sus pedidos a través de la tienda en línea. Para esto necesita una interfaz llamativa y sobre todo que su uso sea predecible y fácil de us</w:t>
-            </w:r>
-            <w:r>
-              <w:t>ar.</w:t>
+              <w:t>Realiza sus pedidos a través de la tienda en línea. Para esto necesita una interfaz llamativa y sobre todo que su uso sea predecible y fácil de usar.</w:t>
             </w:r>
           </w:p>
         </w:tc>
@@ -5080,8 +5093,8 @@
       <w:pPr>
         <w:pStyle w:val="Ttulo2"/>
       </w:pPr>
-      <w:bookmarkStart w:id="13" w:name="_lnxbz9" w:colFirst="0" w:colLast="0"/>
-      <w:bookmarkEnd w:id="13"/>
+      <w:bookmarkStart w:id="14" w:name="_lnxbz9" w:colFirst="0" w:colLast="0"/>
+      <w:bookmarkEnd w:id="14"/>
       <w:r>
         <w:lastRenderedPageBreak/>
         <w:t>5.2 Entorno de operación</w:t>
@@ -7055,9 +7068,7 @@
       <w:tblStyleRowBandSize w:val="1"/>
       <w:tblStyleColBandSize w:val="1"/>
       <w:tblCellMar>
-        <w:top w:w="0" w:type="dxa"/>
         <w:left w:w="108" w:type="dxa"/>
-        <w:bottom w:w="0" w:type="dxa"/>
         <w:right w:w="108" w:type="dxa"/>
       </w:tblCellMar>
     </w:tblPr>
@@ -7071,9 +7082,7 @@
       <w:tblStyleRowBandSize w:val="1"/>
       <w:tblStyleColBandSize w:val="1"/>
       <w:tblCellMar>
-        <w:top w:w="0" w:type="dxa"/>
         <w:left w:w="108" w:type="dxa"/>
-        <w:bottom w:w="0" w:type="dxa"/>
         <w:right w:w="108" w:type="dxa"/>
       </w:tblCellMar>
     </w:tblPr>
@@ -7119,9 +7128,7 @@
       <w:tblStyleRowBandSize w:val="1"/>
       <w:tblStyleColBandSize w:val="1"/>
       <w:tblCellMar>
-        <w:top w:w="0" w:type="dxa"/>
         <w:left w:w="108" w:type="dxa"/>
-        <w:bottom w:w="0" w:type="dxa"/>
         <w:right w:w="108" w:type="dxa"/>
       </w:tblCellMar>
     </w:tblPr>
@@ -7167,9 +7174,7 @@
       <w:tblStyleRowBandSize w:val="1"/>
       <w:tblStyleColBandSize w:val="1"/>
       <w:tblCellMar>
-        <w:top w:w="0" w:type="dxa"/>
         <w:left w:w="108" w:type="dxa"/>
-        <w:bottom w:w="0" w:type="dxa"/>
         <w:right w:w="108" w:type="dxa"/>
       </w:tblCellMar>
     </w:tblPr>
@@ -7215,9 +7220,7 @@
       <w:tblStyleRowBandSize w:val="1"/>
       <w:tblStyleColBandSize w:val="1"/>
       <w:tblCellMar>
-        <w:top w:w="0" w:type="dxa"/>
         <w:left w:w="108" w:type="dxa"/>
-        <w:bottom w:w="0" w:type="dxa"/>
         <w:right w:w="108" w:type="dxa"/>
       </w:tblCellMar>
     </w:tblPr>
@@ -7263,9 +7266,7 @@
       <w:tblStyleRowBandSize w:val="1"/>
       <w:tblStyleColBandSize w:val="1"/>
       <w:tblCellMar>
-        <w:top w:w="0" w:type="dxa"/>
         <w:left w:w="108" w:type="dxa"/>
-        <w:bottom w:w="0" w:type="dxa"/>
         <w:right w:w="108" w:type="dxa"/>
       </w:tblCellMar>
     </w:tblPr>
@@ -7301,6 +7302,17 @@
         <w:b/>
       </w:rPr>
     </w:tblStylePr>
+  </w:style>
+  <w:style w:type="paragraph" w:styleId="Prrafodelista">
+    <w:name w:val="List Paragraph"/>
+    <w:basedOn w:val="Normal"/>
+    <w:uiPriority w:val="34"/>
+    <w:qFormat/>
+    <w:rsid w:val="003B5323"/>
+    <w:pPr>
+      <w:ind w:left="720"/>
+      <w:contextualSpacing/>
+    </w:pPr>
   </w:style>
 </w:styles>
 </file>

</xml_diff>